<commit_message>
Change in Task 1
</commit_message>
<xml_diff>
--- a/RDBMS/RDBMS Task #1 - University Task_Answers.docx
+++ b/RDBMS/RDBMS Task #1 - University Task_Answers.docx
@@ -53,6 +53,7 @@
     <w:p>
       <w:pPr>
         <w:numPr>
+          <w:ilvl w:val="0"/>
           <w:numId w:val="0"/>
         </w:numPr>
         <w:rPr>
@@ -65,11 +66,12 @@
     <w:p>
       <w:pPr>
         <w:numPr>
+          <w:ilvl w:val="0"/>
           <w:numId w:val="0"/>
         </w:numPr>
         <w:shd w:val="clear" w:fill="E7E6E6" w:themeFill="background2"/>
         <w:rPr>
-          <w:rFonts w:hint="default" w:ascii="SimSun" w:hAnsi="SimSun" w:eastAsia="SimSun" w:cs="SimSun"/>
+          <w:rFonts w:hint="default" w:ascii="SimSun" w:hAnsi="SimSun" w:eastAsia="SimSun"/>
           <w:sz w:val="24"/>
           <w:szCs w:val="24"/>
           <w:lang w:val="en-IN"/>
@@ -101,6 +103,14 @@
           <w:lang w:val="en-IN"/>
         </w:rPr>
         <w:tab/>
+      </w:r>
+      <w:r>
+        <w:rPr>
+          <w:rFonts w:hint="default" w:ascii="SimSun" w:hAnsi="SimSun" w:eastAsia="SimSun"/>
+          <w:sz w:val="24"/>
+          <w:szCs w:val="24"/>
+          <w:lang w:val="en-IN"/>
+        </w:rPr>
         <w:t xml:space="preserve">Students FROM departments as d LEFT JOIN  students as s ON </w:t>
       </w:r>
       <w:r>
@@ -111,19 +121,49 @@
           <w:lang w:val="en-IN"/>
         </w:rPr>
         <w:tab/>
-        <w:t>d.department_id=s.student_id GROUP BY d.depar</w:t>
       </w:r>
+      <w:r>
+        <w:rPr>
+          <w:rFonts w:hint="default" w:ascii="SimSun" w:hAnsi="SimSun" w:eastAsia="SimSun"/>
+          <w:sz w:val="24"/>
+          <w:szCs w:val="24"/>
+          <w:lang w:val="en-IN"/>
+        </w:rPr>
+        <w:t>d.department_id=s.student_id GROUP BY d.department_id</w:t>
+      </w:r>
+    </w:p>
+    <w:p>
+      <w:pPr>
+        <w:numPr>
+          <w:ilvl w:val="0"/>
+          <w:numId w:val="0"/>
+        </w:numPr>
+        <w:shd w:val="clear" w:fill="E7E6E6" w:themeFill="background2"/>
+        <w:rPr>
+          <w:rFonts w:hint="default" w:ascii="SimSun" w:hAnsi="SimSun" w:eastAsia="SimSun"/>
+          <w:sz w:val="24"/>
+          <w:szCs w:val="24"/>
+          <w:lang w:val="en-IN"/>
+        </w:rPr>
+      </w:pPr>
+    </w:p>
+    <w:p>
+      <w:pPr>
+        <w:numPr>
+          <w:ilvl w:val="0"/>
+          <w:numId w:val="1"/>
+        </w:numPr>
+        <w:shd w:val="clear" w:fill="E7E6E6" w:themeFill="background2"/>
+        <w:ind w:left="0" w:leftChars="0" w:firstLine="0" w:firstLineChars="0"/>
+        <w:rPr>
+          <w:rFonts w:hint="default" w:ascii="SimSun" w:hAnsi="SimSun" w:eastAsia="SimSun"/>
+          <w:sz w:val="24"/>
+          <w:szCs w:val="24"/>
+          <w:lang w:val="en-IN"/>
+        </w:rPr>
+      </w:pPr>
       <w:bookmarkStart w:id="0" w:name="_GoBack"/>
       <w:bookmarkEnd w:id="0"/>
-      <w:r>
-        <w:rPr>
-          <w:rFonts w:hint="default" w:ascii="SimSun" w:hAnsi="SimSun" w:eastAsia="SimSun"/>
-          <w:sz w:val="24"/>
-          <w:szCs w:val="24"/>
-          <w:lang w:val="en-IN"/>
-        </w:rPr>
-        <w:t>tment_id</w:t>
-      </w:r>
     </w:p>
     <w:sectPr>
       <w:pgSz w:w="11906" w:h="16838"/>

</xml_diff>